<commit_message>
Filled in Basic Information, First Draft
</commit_message>
<xml_diff>
--- a/JordanBetcherResume.docx
+++ b/JordanBetcherResume.docx
@@ -17,33 +17,36 @@
     </w:p>
     <w:p>
       <w:r>
-        <w:t>Work Email: Jordan.betcher@bellevuecollege.edu</w:t>
-      </w:r>
+        <w:t>E</w:t>
+      </w:r>
+      <w:r>
+        <w:t xml:space="preserve">mail: </w:t>
+      </w:r>
+      <w:hyperlink r:id="rId6" w:history="1">
+        <w:r>
+          <w:rPr>
+            <w:rStyle w:val="Hyperlink"/>
+          </w:rPr>
+          <w:t>Jordan.betcher@bellevuecollege.edu</w:t>
+        </w:r>
+      </w:hyperlink>
     </w:p>
     <w:p>
-      <w:pPr>
-        <w:pStyle w:val="Heading1"/>
-      </w:pPr>
-      <w:r>
-        <w:t>Summary</w:t>
-      </w:r>
-      <w:bookmarkStart w:id="0" w:name="_GoBack"/>
-      <w:bookmarkEnd w:id="0"/>
+      <w:r>
+        <w:t>Date: 12/8/2017</w:t>
+      </w:r>
     </w:p>
     <w:p>
       <w:pPr>
         <w:pStyle w:val="Heading1"/>
       </w:pPr>
       <w:r>
-        <w:t>Skills</w:t>
+        <w:t>Summary</w:t>
       </w:r>
     </w:p>
     <w:p>
-      <w:pPr>
-        <w:pStyle w:val="Heading1"/>
-      </w:pPr>
-      <w:r>
-        <w:t>Work History</w:t>
+      <w:r>
+        <w:t>A Programmer whose only work experience is tutoring and doing projects on his own.</w:t>
       </w:r>
     </w:p>
     <w:p>
@@ -51,15 +54,482 @@
         <w:pStyle w:val="Heading1"/>
       </w:pPr>
       <w:r>
-        <w:t>Degrees</w:t>
+        <w:t>Skills</w:t>
       </w:r>
     </w:p>
     <w:p>
       <w:pPr>
+        <w:pStyle w:val="ListParagraph"/>
+        <w:numPr>
+          <w:ilvl w:val="0"/>
+          <w:numId w:val="2"/>
+        </w:numPr>
+      </w:pPr>
+      <w:r>
+        <w:t>Communication through email</w:t>
+      </w:r>
+    </w:p>
+    <w:p>
+      <w:pPr>
+        <w:pStyle w:val="ListParagraph"/>
+        <w:numPr>
+          <w:ilvl w:val="0"/>
+          <w:numId w:val="2"/>
+        </w:numPr>
+        <w:spacing w:after="0" w:line="240" w:lineRule="auto"/>
+      </w:pPr>
+      <w:r>
+        <w:t>Googling to solve problems</w:t>
+      </w:r>
+    </w:p>
+    <w:p>
+      <w:pPr>
+        <w:pStyle w:val="ListParagraph"/>
+        <w:numPr>
+          <w:ilvl w:val="0"/>
+          <w:numId w:val="2"/>
+        </w:numPr>
+      </w:pPr>
+      <w:r>
+        <w:t>Taking the blame</w:t>
+      </w:r>
+    </w:p>
+    <w:p>
+      <w:pPr>
+        <w:pStyle w:val="ListParagraph"/>
+        <w:numPr>
+          <w:ilvl w:val="0"/>
+          <w:numId w:val="2"/>
+        </w:numPr>
+      </w:pPr>
+      <w:r>
+        <w:t>Thinking through a problem logically</w:t>
+      </w:r>
+    </w:p>
+    <w:p>
+      <w:pPr>
         <w:pStyle w:val="Heading1"/>
       </w:pPr>
       <w:r>
-        <w:t>Languages</w:t>
+        <w:t xml:space="preserve">Experience </w:t>
+      </w:r>
+      <w:r>
+        <w:t>Using</w:t>
+      </w:r>
+    </w:p>
+    <w:tbl>
+      <w:tblPr>
+        <w:tblStyle w:val="TableGrid"/>
+        <w:tblW w:w="0" w:type="auto"/>
+        <w:tblBorders>
+          <w:top w:val="none" w:sz="0" w:space="0" w:color="auto"/>
+          <w:left w:val="none" w:sz="0" w:space="0" w:color="auto"/>
+          <w:bottom w:val="none" w:sz="0" w:space="0" w:color="auto"/>
+          <w:right w:val="none" w:sz="0" w:space="0" w:color="auto"/>
+          <w:insideH w:val="none" w:sz="0" w:space="0" w:color="auto"/>
+          <w:insideV w:val="none" w:sz="0" w:space="0" w:color="auto"/>
+        </w:tblBorders>
+        <w:tblLook w:val="04A0" w:firstRow="1" w:lastRow="0" w:firstColumn="1" w:lastColumn="0" w:noHBand="0" w:noVBand="1"/>
+      </w:tblPr>
+      <w:tblGrid>
+        <w:gridCol w:w="1980"/>
+        <w:gridCol w:w="7370"/>
+      </w:tblGrid>
+      <w:tr>
+        <w:tc>
+          <w:tcPr>
+            <w:tcW w:w="1980" w:type="dxa"/>
+          </w:tcPr>
+          <w:p>
+            <w:pPr>
+              <w:pStyle w:val="Heading2"/>
+            </w:pPr>
+            <w:r>
+              <w:t>Languages</w:t>
+            </w:r>
+          </w:p>
+          <w:p>
+            <w:pPr>
+              <w:pStyle w:val="ListParagraph"/>
+              <w:numPr>
+                <w:ilvl w:val="0"/>
+                <w:numId w:val="2"/>
+              </w:numPr>
+            </w:pPr>
+            <w:r>
+              <w:t>Java</w:t>
+            </w:r>
+          </w:p>
+          <w:p>
+            <w:pPr>
+              <w:pStyle w:val="ListParagraph"/>
+              <w:numPr>
+                <w:ilvl w:val="0"/>
+                <w:numId w:val="2"/>
+              </w:numPr>
+            </w:pPr>
+            <w:r>
+              <w:t>C#</w:t>
+            </w:r>
+          </w:p>
+          <w:p>
+            <w:pPr>
+              <w:pStyle w:val="ListParagraph"/>
+              <w:numPr>
+                <w:ilvl w:val="0"/>
+                <w:numId w:val="2"/>
+              </w:numPr>
+            </w:pPr>
+            <w:r>
+              <w:t>C++</w:t>
+            </w:r>
+            <w:r>
+              <w:t xml:space="preserve"> </w:t>
+            </w:r>
+          </w:p>
+          <w:p>
+            <w:pPr>
+              <w:pStyle w:val="ListParagraph"/>
+              <w:numPr>
+                <w:ilvl w:val="0"/>
+                <w:numId w:val="2"/>
+              </w:numPr>
+            </w:pPr>
+            <w:r>
+              <w:t>Python</w:t>
+            </w:r>
+          </w:p>
+          <w:p>
+            <w:pPr>
+              <w:pStyle w:val="ListParagraph"/>
+              <w:numPr>
+                <w:ilvl w:val="0"/>
+                <w:numId w:val="2"/>
+              </w:numPr>
+            </w:pPr>
+            <w:r>
+              <w:t>HTML</w:t>
+            </w:r>
+          </w:p>
+          <w:p>
+            <w:pPr>
+              <w:pStyle w:val="ListParagraph"/>
+              <w:numPr>
+                <w:ilvl w:val="0"/>
+                <w:numId w:val="2"/>
+              </w:numPr>
+            </w:pPr>
+            <w:r>
+              <w:t>CSS</w:t>
+            </w:r>
+          </w:p>
+          <w:p>
+            <w:pPr>
+              <w:pStyle w:val="ListParagraph"/>
+              <w:numPr>
+                <w:ilvl w:val="0"/>
+                <w:numId w:val="2"/>
+              </w:numPr>
+            </w:pPr>
+            <w:proofErr w:type="spellStart"/>
+            <w:r>
+              <w:t>Javascript</w:t>
+            </w:r>
+            <w:proofErr w:type="spellEnd"/>
+          </w:p>
+          <w:p>
+            <w:pPr>
+              <w:pStyle w:val="ListParagraph"/>
+              <w:numPr>
+                <w:ilvl w:val="0"/>
+                <w:numId w:val="2"/>
+              </w:numPr>
+            </w:pPr>
+            <w:r>
+              <w:t>SQL</w:t>
+            </w:r>
+          </w:p>
+        </w:tc>
+        <w:tc>
+          <w:tcPr>
+            <w:tcW w:w="7370" w:type="dxa"/>
+          </w:tcPr>
+          <w:p>
+            <w:pPr>
+              <w:pStyle w:val="Heading2"/>
+            </w:pPr>
+            <w:r>
+              <w:t>Software</w:t>
+            </w:r>
+          </w:p>
+          <w:p>
+            <w:pPr>
+              <w:pStyle w:val="ListParagraph"/>
+              <w:numPr>
+                <w:ilvl w:val="0"/>
+                <w:numId w:val="7"/>
+              </w:numPr>
+            </w:pPr>
+            <w:r>
+              <w:t>Eclipse</w:t>
+            </w:r>
+            <w:r>
+              <w:t xml:space="preserve"> </w:t>
+            </w:r>
+          </w:p>
+          <w:p>
+            <w:pPr>
+              <w:pStyle w:val="ListParagraph"/>
+              <w:numPr>
+                <w:ilvl w:val="0"/>
+                <w:numId w:val="7"/>
+              </w:numPr>
+            </w:pPr>
+            <w:r>
+              <w:t>Unity</w:t>
+            </w:r>
+          </w:p>
+          <w:p>
+            <w:pPr>
+              <w:pStyle w:val="ListParagraph"/>
+              <w:numPr>
+                <w:ilvl w:val="0"/>
+                <w:numId w:val="7"/>
+              </w:numPr>
+            </w:pPr>
+            <w:proofErr w:type="spellStart"/>
+            <w:r>
+              <w:t>Github</w:t>
+            </w:r>
+            <w:proofErr w:type="spellEnd"/>
+            <w:r>
+              <w:t xml:space="preserve"> </w:t>
+            </w:r>
+          </w:p>
+          <w:p>
+            <w:pPr>
+              <w:pStyle w:val="ListParagraph"/>
+              <w:numPr>
+                <w:ilvl w:val="0"/>
+                <w:numId w:val="7"/>
+              </w:numPr>
+            </w:pPr>
+            <w:r>
+              <w:t>Gmail</w:t>
+            </w:r>
+            <w:r>
+              <w:t xml:space="preserve"> </w:t>
+            </w:r>
+            <w:bookmarkStart w:id="0" w:name="_GoBack"/>
+            <w:bookmarkEnd w:id="0"/>
+          </w:p>
+          <w:p>
+            <w:pPr>
+              <w:pStyle w:val="ListParagraph"/>
+              <w:numPr>
+                <w:ilvl w:val="0"/>
+                <w:numId w:val="7"/>
+              </w:numPr>
+            </w:pPr>
+            <w:r>
+              <w:t>Visual Studio</w:t>
+            </w:r>
+          </w:p>
+          <w:p>
+            <w:pPr>
+              <w:pStyle w:val="ListParagraph"/>
+              <w:numPr>
+                <w:ilvl w:val="0"/>
+                <w:numId w:val="7"/>
+              </w:numPr>
+            </w:pPr>
+            <w:r>
+              <w:t>Word</w:t>
+            </w:r>
+          </w:p>
+          <w:p>
+            <w:pPr>
+              <w:pStyle w:val="ListParagraph"/>
+              <w:numPr>
+                <w:ilvl w:val="0"/>
+                <w:numId w:val="7"/>
+              </w:numPr>
+            </w:pPr>
+            <w:proofErr w:type="spellStart"/>
+            <w:r>
+              <w:t>Krita</w:t>
+            </w:r>
+            <w:proofErr w:type="spellEnd"/>
+            <w:r>
+              <w:t xml:space="preserve"> </w:t>
+            </w:r>
+          </w:p>
+          <w:p>
+            <w:pPr>
+              <w:pStyle w:val="ListParagraph"/>
+              <w:numPr>
+                <w:ilvl w:val="0"/>
+                <w:numId w:val="7"/>
+              </w:numPr>
+            </w:pPr>
+            <w:r>
+              <w:t>SQL Management Studio</w:t>
+            </w:r>
+            <w:r>
+              <w:t xml:space="preserve"> </w:t>
+            </w:r>
+          </w:p>
+        </w:tc>
+      </w:tr>
+    </w:tbl>
+    <w:p>
+      <w:pPr>
+        <w:pStyle w:val="Heading1"/>
+      </w:pPr>
+      <w:r>
+        <w:t>Work History</w:t>
+      </w:r>
+    </w:p>
+    <w:p>
+      <w:pPr>
+        <w:spacing w:after="0"/>
+        <w:ind w:firstLine="720"/>
+        <w:rPr>
+          <w:color w:val="808080" w:themeColor="background1" w:themeShade="80"/>
+        </w:rPr>
+      </w:pPr>
+      <w:r>
+        <w:rPr>
+          <w:color w:val="808080" w:themeColor="background1" w:themeShade="80"/>
+        </w:rPr>
+        <w:t xml:space="preserve">2017 </w:t>
+      </w:r>
+      <w:r>
+        <w:rPr>
+          <w:color w:val="808080" w:themeColor="background1" w:themeShade="80"/>
+        </w:rPr>
+        <w:t xml:space="preserve">September – </w:t>
+      </w:r>
+      <w:r>
+        <w:rPr>
+          <w:color w:val="808080" w:themeColor="background1" w:themeShade="80"/>
+        </w:rPr>
+        <w:t xml:space="preserve">November: </w:t>
+      </w:r>
+      <w:r>
+        <w:t xml:space="preserve">Programming tutor </w:t>
+      </w:r>
+      <w:r>
+        <w:t>for</w:t>
+      </w:r>
+      <w:r>
+        <w:t xml:space="preserve"> Bellevue College</w:t>
+      </w:r>
+    </w:p>
+    <w:p>
+      <w:pPr>
+        <w:spacing w:after="0"/>
+        <w:ind w:firstLine="720"/>
+        <w:rPr>
+          <w:color w:val="808080" w:themeColor="background1" w:themeShade="80"/>
+        </w:rPr>
+      </w:pPr>
+      <w:r>
+        <w:rPr>
+          <w:color w:val="808080" w:themeColor="background1" w:themeShade="80"/>
+        </w:rPr>
+        <w:t xml:space="preserve">2015 </w:t>
+      </w:r>
+      <w:r>
+        <w:rPr>
+          <w:color w:val="808080" w:themeColor="background1" w:themeShade="80"/>
+        </w:rPr>
+        <w:t>January –</w:t>
+      </w:r>
+      <w:r>
+        <w:rPr>
+          <w:color w:val="808080" w:themeColor="background1" w:themeShade="80"/>
+        </w:rPr>
+        <w:t xml:space="preserve"> May: </w:t>
+      </w:r>
+      <w:r>
+        <w:t xml:space="preserve">Teacher’s Assistant </w:t>
+      </w:r>
+      <w:r>
+        <w:t>for</w:t>
+      </w:r>
+      <w:r>
+        <w:t xml:space="preserve"> Seattle Go Club</w:t>
+      </w:r>
+    </w:p>
+    <w:p>
+      <w:pPr>
+        <w:pStyle w:val="Heading1"/>
+      </w:pPr>
+      <w:r>
+        <w:t>Degrees</w:t>
+      </w:r>
+    </w:p>
+    <w:p>
+      <w:pPr>
+        <w:pStyle w:val="ListParagraph"/>
+        <w:numPr>
+          <w:ilvl w:val="0"/>
+          <w:numId w:val="5"/>
+        </w:numPr>
+      </w:pPr>
+      <w:r>
+        <w:t>Associate in Applied Science Transfer</w:t>
+      </w:r>
+      <w:r>
+        <w:t xml:space="preserve"> Degree in Software Development</w:t>
+      </w:r>
+    </w:p>
+    <w:p>
+      <w:pPr>
+        <w:pStyle w:val="ListParagraph"/>
+        <w:numPr>
+          <w:ilvl w:val="0"/>
+          <w:numId w:val="5"/>
+        </w:numPr>
+      </w:pPr>
+      <w:r>
+        <w:t>Associate in Arts &amp;</w:t>
+      </w:r>
+      <w:r>
+        <w:t xml:space="preserve"> Science Direct Transfer Degree</w:t>
+      </w:r>
+    </w:p>
+    <w:p>
+      <w:pPr>
+        <w:pStyle w:val="Heading1"/>
+      </w:pPr>
+      <w:r>
+        <w:t>Currently Doing</w:t>
+      </w:r>
+    </w:p>
+    <w:p>
+      <w:pPr>
+        <w:pStyle w:val="ListParagraph"/>
+        <w:numPr>
+          <w:ilvl w:val="0"/>
+          <w:numId w:val="6"/>
+        </w:numPr>
+      </w:pPr>
+      <w:r>
+        <w:t>Bachelor of Computer Science</w:t>
+      </w:r>
+    </w:p>
+    <w:p>
+      <w:pPr>
+        <w:pStyle w:val="ListParagraph"/>
+        <w:numPr>
+          <w:ilvl w:val="0"/>
+          <w:numId w:val="6"/>
+        </w:numPr>
+      </w:pPr>
+      <w:r>
+        <w:t>Creating a game in Unity</w:t>
       </w:r>
     </w:p>
     <w:sectPr>
@@ -70,6 +540,823 @@
     </w:sectPr>
   </w:body>
 </w:document>
+</file>
+
+<file path=word/numbering.xml><?xml version="1.0" encoding="utf-8"?>
+<w:numbering xmlns:wpc="http://schemas.microsoft.com/office/word/2010/wordprocessingCanvas" xmlns:mc="http://schemas.openxmlformats.org/markup-compatibility/2006" xmlns:o="urn:schemas-microsoft-com:office:office" xmlns:r="http://schemas.openxmlformats.org/officeDocument/2006/relationships" xmlns:m="http://schemas.openxmlformats.org/officeDocument/2006/math" xmlns:v="urn:schemas-microsoft-com:vml" xmlns:wp14="http://schemas.microsoft.com/office/word/2010/wordprocessingDrawing" xmlns:wp="http://schemas.openxmlformats.org/drawingml/2006/wordprocessingDrawing" xmlns:w10="urn:schemas-microsoft-com:office:word" xmlns:w="http://schemas.openxmlformats.org/wordprocessingml/2006/main" xmlns:w14="http://schemas.microsoft.com/office/word/2010/wordml" xmlns:w15="http://schemas.microsoft.com/office/word/2012/wordml" xmlns:wpg="http://schemas.microsoft.com/office/word/2010/wordprocessingGroup" xmlns:wpi="http://schemas.microsoft.com/office/word/2010/wordprocessingInk" xmlns:wne="http://schemas.microsoft.com/office/word/2006/wordml" xmlns:wps="http://schemas.microsoft.com/office/word/2010/wordprocessingShape" mc:Ignorable="w14 w15 wp14">
+  <w:abstractNum w:abstractNumId="0" w15:restartNumberingAfterBreak="0">
+    <w:nsid w:val="07F74C8A"/>
+    <w:multiLevelType w:val="hybridMultilevel"/>
+    <w:tmpl w:val="0B0E87D2"/>
+    <w:lvl w:ilvl="0" w:tplc="04090001">
+      <w:start w:val="1"/>
+      <w:numFmt w:val="bullet"/>
+      <w:lvlText w:val=""/>
+      <w:lvlJc w:val="left"/>
+      <w:pPr>
+        <w:ind w:left="720" w:hanging="360"/>
+      </w:pPr>
+      <w:rPr>
+        <w:rFonts w:ascii="Symbol" w:hAnsi="Symbol" w:hint="default"/>
+      </w:rPr>
+    </w:lvl>
+    <w:lvl w:ilvl="1" w:tplc="04090003" w:tentative="1">
+      <w:start w:val="1"/>
+      <w:numFmt w:val="bullet"/>
+      <w:lvlText w:val="o"/>
+      <w:lvlJc w:val="left"/>
+      <w:pPr>
+        <w:ind w:left="1440" w:hanging="360"/>
+      </w:pPr>
+      <w:rPr>
+        <w:rFonts w:ascii="Courier New" w:hAnsi="Courier New" w:cs="Courier New" w:hint="default"/>
+      </w:rPr>
+    </w:lvl>
+    <w:lvl w:ilvl="2" w:tplc="04090005" w:tentative="1">
+      <w:start w:val="1"/>
+      <w:numFmt w:val="bullet"/>
+      <w:lvlText w:val=""/>
+      <w:lvlJc w:val="left"/>
+      <w:pPr>
+        <w:ind w:left="2160" w:hanging="360"/>
+      </w:pPr>
+      <w:rPr>
+        <w:rFonts w:ascii="Wingdings" w:hAnsi="Wingdings" w:hint="default"/>
+      </w:rPr>
+    </w:lvl>
+    <w:lvl w:ilvl="3" w:tplc="04090001" w:tentative="1">
+      <w:start w:val="1"/>
+      <w:numFmt w:val="bullet"/>
+      <w:lvlText w:val=""/>
+      <w:lvlJc w:val="left"/>
+      <w:pPr>
+        <w:ind w:left="2880" w:hanging="360"/>
+      </w:pPr>
+      <w:rPr>
+        <w:rFonts w:ascii="Symbol" w:hAnsi="Symbol" w:hint="default"/>
+      </w:rPr>
+    </w:lvl>
+    <w:lvl w:ilvl="4" w:tplc="04090003" w:tentative="1">
+      <w:start w:val="1"/>
+      <w:numFmt w:val="bullet"/>
+      <w:lvlText w:val="o"/>
+      <w:lvlJc w:val="left"/>
+      <w:pPr>
+        <w:ind w:left="3600" w:hanging="360"/>
+      </w:pPr>
+      <w:rPr>
+        <w:rFonts w:ascii="Courier New" w:hAnsi="Courier New" w:cs="Courier New" w:hint="default"/>
+      </w:rPr>
+    </w:lvl>
+    <w:lvl w:ilvl="5" w:tplc="04090005" w:tentative="1">
+      <w:start w:val="1"/>
+      <w:numFmt w:val="bullet"/>
+      <w:lvlText w:val=""/>
+      <w:lvlJc w:val="left"/>
+      <w:pPr>
+        <w:ind w:left="4320" w:hanging="360"/>
+      </w:pPr>
+      <w:rPr>
+        <w:rFonts w:ascii="Wingdings" w:hAnsi="Wingdings" w:hint="default"/>
+      </w:rPr>
+    </w:lvl>
+    <w:lvl w:ilvl="6" w:tplc="04090001" w:tentative="1">
+      <w:start w:val="1"/>
+      <w:numFmt w:val="bullet"/>
+      <w:lvlText w:val=""/>
+      <w:lvlJc w:val="left"/>
+      <w:pPr>
+        <w:ind w:left="5040" w:hanging="360"/>
+      </w:pPr>
+      <w:rPr>
+        <w:rFonts w:ascii="Symbol" w:hAnsi="Symbol" w:hint="default"/>
+      </w:rPr>
+    </w:lvl>
+    <w:lvl w:ilvl="7" w:tplc="04090003" w:tentative="1">
+      <w:start w:val="1"/>
+      <w:numFmt w:val="bullet"/>
+      <w:lvlText w:val="o"/>
+      <w:lvlJc w:val="left"/>
+      <w:pPr>
+        <w:ind w:left="5760" w:hanging="360"/>
+      </w:pPr>
+      <w:rPr>
+        <w:rFonts w:ascii="Courier New" w:hAnsi="Courier New" w:cs="Courier New" w:hint="default"/>
+      </w:rPr>
+    </w:lvl>
+    <w:lvl w:ilvl="8" w:tplc="04090005" w:tentative="1">
+      <w:start w:val="1"/>
+      <w:numFmt w:val="bullet"/>
+      <w:lvlText w:val=""/>
+      <w:lvlJc w:val="left"/>
+      <w:pPr>
+        <w:ind w:left="6480" w:hanging="360"/>
+      </w:pPr>
+      <w:rPr>
+        <w:rFonts w:ascii="Wingdings" w:hAnsi="Wingdings" w:hint="default"/>
+      </w:rPr>
+    </w:lvl>
+  </w:abstractNum>
+  <w:abstractNum w:abstractNumId="1" w15:restartNumberingAfterBreak="0">
+    <w:nsid w:val="37D477E0"/>
+    <w:multiLevelType w:val="hybridMultilevel"/>
+    <w:tmpl w:val="3BB8771A"/>
+    <w:lvl w:ilvl="0" w:tplc="04090001">
+      <w:start w:val="1"/>
+      <w:numFmt w:val="bullet"/>
+      <w:lvlText w:val=""/>
+      <w:lvlJc w:val="left"/>
+      <w:pPr>
+        <w:ind w:left="720" w:hanging="360"/>
+      </w:pPr>
+      <w:rPr>
+        <w:rFonts w:ascii="Symbol" w:hAnsi="Symbol" w:hint="default"/>
+      </w:rPr>
+    </w:lvl>
+    <w:lvl w:ilvl="1" w:tplc="04090003" w:tentative="1">
+      <w:start w:val="1"/>
+      <w:numFmt w:val="bullet"/>
+      <w:lvlText w:val="o"/>
+      <w:lvlJc w:val="left"/>
+      <w:pPr>
+        <w:ind w:left="1440" w:hanging="360"/>
+      </w:pPr>
+      <w:rPr>
+        <w:rFonts w:ascii="Courier New" w:hAnsi="Courier New" w:cs="Courier New" w:hint="default"/>
+      </w:rPr>
+    </w:lvl>
+    <w:lvl w:ilvl="2" w:tplc="04090005" w:tentative="1">
+      <w:start w:val="1"/>
+      <w:numFmt w:val="bullet"/>
+      <w:lvlText w:val=""/>
+      <w:lvlJc w:val="left"/>
+      <w:pPr>
+        <w:ind w:left="2160" w:hanging="360"/>
+      </w:pPr>
+      <w:rPr>
+        <w:rFonts w:ascii="Wingdings" w:hAnsi="Wingdings" w:hint="default"/>
+      </w:rPr>
+    </w:lvl>
+    <w:lvl w:ilvl="3" w:tplc="04090001" w:tentative="1">
+      <w:start w:val="1"/>
+      <w:numFmt w:val="bullet"/>
+      <w:lvlText w:val=""/>
+      <w:lvlJc w:val="left"/>
+      <w:pPr>
+        <w:ind w:left="2880" w:hanging="360"/>
+      </w:pPr>
+      <w:rPr>
+        <w:rFonts w:ascii="Symbol" w:hAnsi="Symbol" w:hint="default"/>
+      </w:rPr>
+    </w:lvl>
+    <w:lvl w:ilvl="4" w:tplc="04090003" w:tentative="1">
+      <w:start w:val="1"/>
+      <w:numFmt w:val="bullet"/>
+      <w:lvlText w:val="o"/>
+      <w:lvlJc w:val="left"/>
+      <w:pPr>
+        <w:ind w:left="3600" w:hanging="360"/>
+      </w:pPr>
+      <w:rPr>
+        <w:rFonts w:ascii="Courier New" w:hAnsi="Courier New" w:cs="Courier New" w:hint="default"/>
+      </w:rPr>
+    </w:lvl>
+    <w:lvl w:ilvl="5" w:tplc="04090005" w:tentative="1">
+      <w:start w:val="1"/>
+      <w:numFmt w:val="bullet"/>
+      <w:lvlText w:val=""/>
+      <w:lvlJc w:val="left"/>
+      <w:pPr>
+        <w:ind w:left="4320" w:hanging="360"/>
+      </w:pPr>
+      <w:rPr>
+        <w:rFonts w:ascii="Wingdings" w:hAnsi="Wingdings" w:hint="default"/>
+      </w:rPr>
+    </w:lvl>
+    <w:lvl w:ilvl="6" w:tplc="04090001" w:tentative="1">
+      <w:start w:val="1"/>
+      <w:numFmt w:val="bullet"/>
+      <w:lvlText w:val=""/>
+      <w:lvlJc w:val="left"/>
+      <w:pPr>
+        <w:ind w:left="5040" w:hanging="360"/>
+      </w:pPr>
+      <w:rPr>
+        <w:rFonts w:ascii="Symbol" w:hAnsi="Symbol" w:hint="default"/>
+      </w:rPr>
+    </w:lvl>
+    <w:lvl w:ilvl="7" w:tplc="04090003" w:tentative="1">
+      <w:start w:val="1"/>
+      <w:numFmt w:val="bullet"/>
+      <w:lvlText w:val="o"/>
+      <w:lvlJc w:val="left"/>
+      <w:pPr>
+        <w:ind w:left="5760" w:hanging="360"/>
+      </w:pPr>
+      <w:rPr>
+        <w:rFonts w:ascii="Courier New" w:hAnsi="Courier New" w:cs="Courier New" w:hint="default"/>
+      </w:rPr>
+    </w:lvl>
+    <w:lvl w:ilvl="8" w:tplc="04090005" w:tentative="1">
+      <w:start w:val="1"/>
+      <w:numFmt w:val="bullet"/>
+      <w:lvlText w:val=""/>
+      <w:lvlJc w:val="left"/>
+      <w:pPr>
+        <w:ind w:left="6480" w:hanging="360"/>
+      </w:pPr>
+      <w:rPr>
+        <w:rFonts w:ascii="Wingdings" w:hAnsi="Wingdings" w:hint="default"/>
+      </w:rPr>
+    </w:lvl>
+  </w:abstractNum>
+  <w:abstractNum w:abstractNumId="2" w15:restartNumberingAfterBreak="0">
+    <w:nsid w:val="52CC213D"/>
+    <w:multiLevelType w:val="hybridMultilevel"/>
+    <w:tmpl w:val="BB88D790"/>
+    <w:lvl w:ilvl="0" w:tplc="04090001">
+      <w:start w:val="1"/>
+      <w:numFmt w:val="bullet"/>
+      <w:lvlText w:val=""/>
+      <w:lvlJc w:val="left"/>
+      <w:pPr>
+        <w:ind w:left="720" w:hanging="360"/>
+      </w:pPr>
+      <w:rPr>
+        <w:rFonts w:ascii="Symbol" w:hAnsi="Symbol" w:hint="default"/>
+      </w:rPr>
+    </w:lvl>
+    <w:lvl w:ilvl="1" w:tplc="04090003" w:tentative="1">
+      <w:start w:val="1"/>
+      <w:numFmt w:val="bullet"/>
+      <w:lvlText w:val="o"/>
+      <w:lvlJc w:val="left"/>
+      <w:pPr>
+        <w:ind w:left="1440" w:hanging="360"/>
+      </w:pPr>
+      <w:rPr>
+        <w:rFonts w:ascii="Courier New" w:hAnsi="Courier New" w:cs="Courier New" w:hint="default"/>
+      </w:rPr>
+    </w:lvl>
+    <w:lvl w:ilvl="2" w:tplc="04090005" w:tentative="1">
+      <w:start w:val="1"/>
+      <w:numFmt w:val="bullet"/>
+      <w:lvlText w:val=""/>
+      <w:lvlJc w:val="left"/>
+      <w:pPr>
+        <w:ind w:left="2160" w:hanging="360"/>
+      </w:pPr>
+      <w:rPr>
+        <w:rFonts w:ascii="Wingdings" w:hAnsi="Wingdings" w:hint="default"/>
+      </w:rPr>
+    </w:lvl>
+    <w:lvl w:ilvl="3" w:tplc="04090001" w:tentative="1">
+      <w:start w:val="1"/>
+      <w:numFmt w:val="bullet"/>
+      <w:lvlText w:val=""/>
+      <w:lvlJc w:val="left"/>
+      <w:pPr>
+        <w:ind w:left="2880" w:hanging="360"/>
+      </w:pPr>
+      <w:rPr>
+        <w:rFonts w:ascii="Symbol" w:hAnsi="Symbol" w:hint="default"/>
+      </w:rPr>
+    </w:lvl>
+    <w:lvl w:ilvl="4" w:tplc="04090003" w:tentative="1">
+      <w:start w:val="1"/>
+      <w:numFmt w:val="bullet"/>
+      <w:lvlText w:val="o"/>
+      <w:lvlJc w:val="left"/>
+      <w:pPr>
+        <w:ind w:left="3600" w:hanging="360"/>
+      </w:pPr>
+      <w:rPr>
+        <w:rFonts w:ascii="Courier New" w:hAnsi="Courier New" w:cs="Courier New" w:hint="default"/>
+      </w:rPr>
+    </w:lvl>
+    <w:lvl w:ilvl="5" w:tplc="04090005" w:tentative="1">
+      <w:start w:val="1"/>
+      <w:numFmt w:val="bullet"/>
+      <w:lvlText w:val=""/>
+      <w:lvlJc w:val="left"/>
+      <w:pPr>
+        <w:ind w:left="4320" w:hanging="360"/>
+      </w:pPr>
+      <w:rPr>
+        <w:rFonts w:ascii="Wingdings" w:hAnsi="Wingdings" w:hint="default"/>
+      </w:rPr>
+    </w:lvl>
+    <w:lvl w:ilvl="6" w:tplc="04090001" w:tentative="1">
+      <w:start w:val="1"/>
+      <w:numFmt w:val="bullet"/>
+      <w:lvlText w:val=""/>
+      <w:lvlJc w:val="left"/>
+      <w:pPr>
+        <w:ind w:left="5040" w:hanging="360"/>
+      </w:pPr>
+      <w:rPr>
+        <w:rFonts w:ascii="Symbol" w:hAnsi="Symbol" w:hint="default"/>
+      </w:rPr>
+    </w:lvl>
+    <w:lvl w:ilvl="7" w:tplc="04090003" w:tentative="1">
+      <w:start w:val="1"/>
+      <w:numFmt w:val="bullet"/>
+      <w:lvlText w:val="o"/>
+      <w:lvlJc w:val="left"/>
+      <w:pPr>
+        <w:ind w:left="5760" w:hanging="360"/>
+      </w:pPr>
+      <w:rPr>
+        <w:rFonts w:ascii="Courier New" w:hAnsi="Courier New" w:cs="Courier New" w:hint="default"/>
+      </w:rPr>
+    </w:lvl>
+    <w:lvl w:ilvl="8" w:tplc="04090005" w:tentative="1">
+      <w:start w:val="1"/>
+      <w:numFmt w:val="bullet"/>
+      <w:lvlText w:val=""/>
+      <w:lvlJc w:val="left"/>
+      <w:pPr>
+        <w:ind w:left="6480" w:hanging="360"/>
+      </w:pPr>
+      <w:rPr>
+        <w:rFonts w:ascii="Wingdings" w:hAnsi="Wingdings" w:hint="default"/>
+      </w:rPr>
+    </w:lvl>
+  </w:abstractNum>
+  <w:abstractNum w:abstractNumId="3" w15:restartNumberingAfterBreak="0">
+    <w:nsid w:val="54FB677A"/>
+    <w:multiLevelType w:val="hybridMultilevel"/>
+    <w:tmpl w:val="0876ED4C"/>
+    <w:lvl w:ilvl="0" w:tplc="04090001">
+      <w:start w:val="1"/>
+      <w:numFmt w:val="bullet"/>
+      <w:lvlText w:val=""/>
+      <w:lvlJc w:val="left"/>
+      <w:pPr>
+        <w:ind w:left="720" w:hanging="360"/>
+      </w:pPr>
+      <w:rPr>
+        <w:rFonts w:ascii="Symbol" w:hAnsi="Symbol" w:hint="default"/>
+      </w:rPr>
+    </w:lvl>
+    <w:lvl w:ilvl="1" w:tplc="04090003" w:tentative="1">
+      <w:start w:val="1"/>
+      <w:numFmt w:val="bullet"/>
+      <w:lvlText w:val="o"/>
+      <w:lvlJc w:val="left"/>
+      <w:pPr>
+        <w:ind w:left="1440" w:hanging="360"/>
+      </w:pPr>
+      <w:rPr>
+        <w:rFonts w:ascii="Courier New" w:hAnsi="Courier New" w:cs="Courier New" w:hint="default"/>
+      </w:rPr>
+    </w:lvl>
+    <w:lvl w:ilvl="2" w:tplc="04090005" w:tentative="1">
+      <w:start w:val="1"/>
+      <w:numFmt w:val="bullet"/>
+      <w:lvlText w:val=""/>
+      <w:lvlJc w:val="left"/>
+      <w:pPr>
+        <w:ind w:left="2160" w:hanging="360"/>
+      </w:pPr>
+      <w:rPr>
+        <w:rFonts w:ascii="Wingdings" w:hAnsi="Wingdings" w:hint="default"/>
+      </w:rPr>
+    </w:lvl>
+    <w:lvl w:ilvl="3" w:tplc="04090001" w:tentative="1">
+      <w:start w:val="1"/>
+      <w:numFmt w:val="bullet"/>
+      <w:lvlText w:val=""/>
+      <w:lvlJc w:val="left"/>
+      <w:pPr>
+        <w:ind w:left="2880" w:hanging="360"/>
+      </w:pPr>
+      <w:rPr>
+        <w:rFonts w:ascii="Symbol" w:hAnsi="Symbol" w:hint="default"/>
+      </w:rPr>
+    </w:lvl>
+    <w:lvl w:ilvl="4" w:tplc="04090003" w:tentative="1">
+      <w:start w:val="1"/>
+      <w:numFmt w:val="bullet"/>
+      <w:lvlText w:val="o"/>
+      <w:lvlJc w:val="left"/>
+      <w:pPr>
+        <w:ind w:left="3600" w:hanging="360"/>
+      </w:pPr>
+      <w:rPr>
+        <w:rFonts w:ascii="Courier New" w:hAnsi="Courier New" w:cs="Courier New" w:hint="default"/>
+      </w:rPr>
+    </w:lvl>
+    <w:lvl w:ilvl="5" w:tplc="04090005" w:tentative="1">
+      <w:start w:val="1"/>
+      <w:numFmt w:val="bullet"/>
+      <w:lvlText w:val=""/>
+      <w:lvlJc w:val="left"/>
+      <w:pPr>
+        <w:ind w:left="4320" w:hanging="360"/>
+      </w:pPr>
+      <w:rPr>
+        <w:rFonts w:ascii="Wingdings" w:hAnsi="Wingdings" w:hint="default"/>
+      </w:rPr>
+    </w:lvl>
+    <w:lvl w:ilvl="6" w:tplc="04090001" w:tentative="1">
+      <w:start w:val="1"/>
+      <w:numFmt w:val="bullet"/>
+      <w:lvlText w:val=""/>
+      <w:lvlJc w:val="left"/>
+      <w:pPr>
+        <w:ind w:left="5040" w:hanging="360"/>
+      </w:pPr>
+      <w:rPr>
+        <w:rFonts w:ascii="Symbol" w:hAnsi="Symbol" w:hint="default"/>
+      </w:rPr>
+    </w:lvl>
+    <w:lvl w:ilvl="7" w:tplc="04090003" w:tentative="1">
+      <w:start w:val="1"/>
+      <w:numFmt w:val="bullet"/>
+      <w:lvlText w:val="o"/>
+      <w:lvlJc w:val="left"/>
+      <w:pPr>
+        <w:ind w:left="5760" w:hanging="360"/>
+      </w:pPr>
+      <w:rPr>
+        <w:rFonts w:ascii="Courier New" w:hAnsi="Courier New" w:cs="Courier New" w:hint="default"/>
+      </w:rPr>
+    </w:lvl>
+    <w:lvl w:ilvl="8" w:tplc="04090005" w:tentative="1">
+      <w:start w:val="1"/>
+      <w:numFmt w:val="bullet"/>
+      <w:lvlText w:val=""/>
+      <w:lvlJc w:val="left"/>
+      <w:pPr>
+        <w:ind w:left="6480" w:hanging="360"/>
+      </w:pPr>
+      <w:rPr>
+        <w:rFonts w:ascii="Wingdings" w:hAnsi="Wingdings" w:hint="default"/>
+      </w:rPr>
+    </w:lvl>
+  </w:abstractNum>
+  <w:abstractNum w:abstractNumId="4" w15:restartNumberingAfterBreak="0">
+    <w:nsid w:val="660171FD"/>
+    <w:multiLevelType w:val="hybridMultilevel"/>
+    <w:tmpl w:val="6CD6A572"/>
+    <w:lvl w:ilvl="0" w:tplc="04090001">
+      <w:start w:val="1"/>
+      <w:numFmt w:val="bullet"/>
+      <w:lvlText w:val=""/>
+      <w:lvlJc w:val="left"/>
+      <w:pPr>
+        <w:ind w:left="720" w:hanging="360"/>
+      </w:pPr>
+      <w:rPr>
+        <w:rFonts w:ascii="Symbol" w:hAnsi="Symbol" w:hint="default"/>
+      </w:rPr>
+    </w:lvl>
+    <w:lvl w:ilvl="1" w:tplc="04090003" w:tentative="1">
+      <w:start w:val="1"/>
+      <w:numFmt w:val="bullet"/>
+      <w:lvlText w:val="o"/>
+      <w:lvlJc w:val="left"/>
+      <w:pPr>
+        <w:ind w:left="1440" w:hanging="360"/>
+      </w:pPr>
+      <w:rPr>
+        <w:rFonts w:ascii="Courier New" w:hAnsi="Courier New" w:cs="Courier New" w:hint="default"/>
+      </w:rPr>
+    </w:lvl>
+    <w:lvl w:ilvl="2" w:tplc="04090005" w:tentative="1">
+      <w:start w:val="1"/>
+      <w:numFmt w:val="bullet"/>
+      <w:lvlText w:val=""/>
+      <w:lvlJc w:val="left"/>
+      <w:pPr>
+        <w:ind w:left="2160" w:hanging="360"/>
+      </w:pPr>
+      <w:rPr>
+        <w:rFonts w:ascii="Wingdings" w:hAnsi="Wingdings" w:hint="default"/>
+      </w:rPr>
+    </w:lvl>
+    <w:lvl w:ilvl="3" w:tplc="04090001" w:tentative="1">
+      <w:start w:val="1"/>
+      <w:numFmt w:val="bullet"/>
+      <w:lvlText w:val=""/>
+      <w:lvlJc w:val="left"/>
+      <w:pPr>
+        <w:ind w:left="2880" w:hanging="360"/>
+      </w:pPr>
+      <w:rPr>
+        <w:rFonts w:ascii="Symbol" w:hAnsi="Symbol" w:hint="default"/>
+      </w:rPr>
+    </w:lvl>
+    <w:lvl w:ilvl="4" w:tplc="04090003" w:tentative="1">
+      <w:start w:val="1"/>
+      <w:numFmt w:val="bullet"/>
+      <w:lvlText w:val="o"/>
+      <w:lvlJc w:val="left"/>
+      <w:pPr>
+        <w:ind w:left="3600" w:hanging="360"/>
+      </w:pPr>
+      <w:rPr>
+        <w:rFonts w:ascii="Courier New" w:hAnsi="Courier New" w:cs="Courier New" w:hint="default"/>
+      </w:rPr>
+    </w:lvl>
+    <w:lvl w:ilvl="5" w:tplc="04090005" w:tentative="1">
+      <w:start w:val="1"/>
+      <w:numFmt w:val="bullet"/>
+      <w:lvlText w:val=""/>
+      <w:lvlJc w:val="left"/>
+      <w:pPr>
+        <w:ind w:left="4320" w:hanging="360"/>
+      </w:pPr>
+      <w:rPr>
+        <w:rFonts w:ascii="Wingdings" w:hAnsi="Wingdings" w:hint="default"/>
+      </w:rPr>
+    </w:lvl>
+    <w:lvl w:ilvl="6" w:tplc="04090001" w:tentative="1">
+      <w:start w:val="1"/>
+      <w:numFmt w:val="bullet"/>
+      <w:lvlText w:val=""/>
+      <w:lvlJc w:val="left"/>
+      <w:pPr>
+        <w:ind w:left="5040" w:hanging="360"/>
+      </w:pPr>
+      <w:rPr>
+        <w:rFonts w:ascii="Symbol" w:hAnsi="Symbol" w:hint="default"/>
+      </w:rPr>
+    </w:lvl>
+    <w:lvl w:ilvl="7" w:tplc="04090003" w:tentative="1">
+      <w:start w:val="1"/>
+      <w:numFmt w:val="bullet"/>
+      <w:lvlText w:val="o"/>
+      <w:lvlJc w:val="left"/>
+      <w:pPr>
+        <w:ind w:left="5760" w:hanging="360"/>
+      </w:pPr>
+      <w:rPr>
+        <w:rFonts w:ascii="Courier New" w:hAnsi="Courier New" w:cs="Courier New" w:hint="default"/>
+      </w:rPr>
+    </w:lvl>
+    <w:lvl w:ilvl="8" w:tplc="04090005" w:tentative="1">
+      <w:start w:val="1"/>
+      <w:numFmt w:val="bullet"/>
+      <w:lvlText w:val=""/>
+      <w:lvlJc w:val="left"/>
+      <w:pPr>
+        <w:ind w:left="6480" w:hanging="360"/>
+      </w:pPr>
+      <w:rPr>
+        <w:rFonts w:ascii="Wingdings" w:hAnsi="Wingdings" w:hint="default"/>
+      </w:rPr>
+    </w:lvl>
+  </w:abstractNum>
+  <w:abstractNum w:abstractNumId="5" w15:restartNumberingAfterBreak="0">
+    <w:nsid w:val="6E9B0372"/>
+    <w:multiLevelType w:val="hybridMultilevel"/>
+    <w:tmpl w:val="C6AE856C"/>
+    <w:lvl w:ilvl="0" w:tplc="04090001">
+      <w:start w:val="1"/>
+      <w:numFmt w:val="bullet"/>
+      <w:lvlText w:val=""/>
+      <w:lvlJc w:val="left"/>
+      <w:pPr>
+        <w:ind w:left="720" w:hanging="360"/>
+      </w:pPr>
+      <w:rPr>
+        <w:rFonts w:ascii="Symbol" w:hAnsi="Symbol" w:hint="default"/>
+      </w:rPr>
+    </w:lvl>
+    <w:lvl w:ilvl="1" w:tplc="04090003" w:tentative="1">
+      <w:start w:val="1"/>
+      <w:numFmt w:val="bullet"/>
+      <w:lvlText w:val="o"/>
+      <w:lvlJc w:val="left"/>
+      <w:pPr>
+        <w:ind w:left="1440" w:hanging="360"/>
+      </w:pPr>
+      <w:rPr>
+        <w:rFonts w:ascii="Courier New" w:hAnsi="Courier New" w:cs="Courier New" w:hint="default"/>
+      </w:rPr>
+    </w:lvl>
+    <w:lvl w:ilvl="2" w:tplc="04090005" w:tentative="1">
+      <w:start w:val="1"/>
+      <w:numFmt w:val="bullet"/>
+      <w:lvlText w:val=""/>
+      <w:lvlJc w:val="left"/>
+      <w:pPr>
+        <w:ind w:left="2160" w:hanging="360"/>
+      </w:pPr>
+      <w:rPr>
+        <w:rFonts w:ascii="Wingdings" w:hAnsi="Wingdings" w:hint="default"/>
+      </w:rPr>
+    </w:lvl>
+    <w:lvl w:ilvl="3" w:tplc="04090001" w:tentative="1">
+      <w:start w:val="1"/>
+      <w:numFmt w:val="bullet"/>
+      <w:lvlText w:val=""/>
+      <w:lvlJc w:val="left"/>
+      <w:pPr>
+        <w:ind w:left="2880" w:hanging="360"/>
+      </w:pPr>
+      <w:rPr>
+        <w:rFonts w:ascii="Symbol" w:hAnsi="Symbol" w:hint="default"/>
+      </w:rPr>
+    </w:lvl>
+    <w:lvl w:ilvl="4" w:tplc="04090003" w:tentative="1">
+      <w:start w:val="1"/>
+      <w:numFmt w:val="bullet"/>
+      <w:lvlText w:val="o"/>
+      <w:lvlJc w:val="left"/>
+      <w:pPr>
+        <w:ind w:left="3600" w:hanging="360"/>
+      </w:pPr>
+      <w:rPr>
+        <w:rFonts w:ascii="Courier New" w:hAnsi="Courier New" w:cs="Courier New" w:hint="default"/>
+      </w:rPr>
+    </w:lvl>
+    <w:lvl w:ilvl="5" w:tplc="04090005" w:tentative="1">
+      <w:start w:val="1"/>
+      <w:numFmt w:val="bullet"/>
+      <w:lvlText w:val=""/>
+      <w:lvlJc w:val="left"/>
+      <w:pPr>
+        <w:ind w:left="4320" w:hanging="360"/>
+      </w:pPr>
+      <w:rPr>
+        <w:rFonts w:ascii="Wingdings" w:hAnsi="Wingdings" w:hint="default"/>
+      </w:rPr>
+    </w:lvl>
+    <w:lvl w:ilvl="6" w:tplc="04090001" w:tentative="1">
+      <w:start w:val="1"/>
+      <w:numFmt w:val="bullet"/>
+      <w:lvlText w:val=""/>
+      <w:lvlJc w:val="left"/>
+      <w:pPr>
+        <w:ind w:left="5040" w:hanging="360"/>
+      </w:pPr>
+      <w:rPr>
+        <w:rFonts w:ascii="Symbol" w:hAnsi="Symbol" w:hint="default"/>
+      </w:rPr>
+    </w:lvl>
+    <w:lvl w:ilvl="7" w:tplc="04090003" w:tentative="1">
+      <w:start w:val="1"/>
+      <w:numFmt w:val="bullet"/>
+      <w:lvlText w:val="o"/>
+      <w:lvlJc w:val="left"/>
+      <w:pPr>
+        <w:ind w:left="5760" w:hanging="360"/>
+      </w:pPr>
+      <w:rPr>
+        <w:rFonts w:ascii="Courier New" w:hAnsi="Courier New" w:cs="Courier New" w:hint="default"/>
+      </w:rPr>
+    </w:lvl>
+    <w:lvl w:ilvl="8" w:tplc="04090005" w:tentative="1">
+      <w:start w:val="1"/>
+      <w:numFmt w:val="bullet"/>
+      <w:lvlText w:val=""/>
+      <w:lvlJc w:val="left"/>
+      <w:pPr>
+        <w:ind w:left="6480" w:hanging="360"/>
+      </w:pPr>
+      <w:rPr>
+        <w:rFonts w:ascii="Wingdings" w:hAnsi="Wingdings" w:hint="default"/>
+      </w:rPr>
+    </w:lvl>
+  </w:abstractNum>
+  <w:abstractNum w:abstractNumId="6" w15:restartNumberingAfterBreak="0">
+    <w:nsid w:val="7138512D"/>
+    <w:multiLevelType w:val="hybridMultilevel"/>
+    <w:tmpl w:val="F9C46734"/>
+    <w:lvl w:ilvl="0" w:tplc="04090001">
+      <w:start w:val="1"/>
+      <w:numFmt w:val="bullet"/>
+      <w:lvlText w:val=""/>
+      <w:lvlJc w:val="left"/>
+      <w:pPr>
+        <w:ind w:left="720" w:hanging="360"/>
+      </w:pPr>
+      <w:rPr>
+        <w:rFonts w:ascii="Symbol" w:hAnsi="Symbol" w:hint="default"/>
+      </w:rPr>
+    </w:lvl>
+    <w:lvl w:ilvl="1" w:tplc="04090003" w:tentative="1">
+      <w:start w:val="1"/>
+      <w:numFmt w:val="bullet"/>
+      <w:lvlText w:val="o"/>
+      <w:lvlJc w:val="left"/>
+      <w:pPr>
+        <w:ind w:left="1440" w:hanging="360"/>
+      </w:pPr>
+      <w:rPr>
+        <w:rFonts w:ascii="Courier New" w:hAnsi="Courier New" w:cs="Courier New" w:hint="default"/>
+      </w:rPr>
+    </w:lvl>
+    <w:lvl w:ilvl="2" w:tplc="04090005" w:tentative="1">
+      <w:start w:val="1"/>
+      <w:numFmt w:val="bullet"/>
+      <w:lvlText w:val=""/>
+      <w:lvlJc w:val="left"/>
+      <w:pPr>
+        <w:ind w:left="2160" w:hanging="360"/>
+      </w:pPr>
+      <w:rPr>
+        <w:rFonts w:ascii="Wingdings" w:hAnsi="Wingdings" w:hint="default"/>
+      </w:rPr>
+    </w:lvl>
+    <w:lvl w:ilvl="3" w:tplc="04090001" w:tentative="1">
+      <w:start w:val="1"/>
+      <w:numFmt w:val="bullet"/>
+      <w:lvlText w:val=""/>
+      <w:lvlJc w:val="left"/>
+      <w:pPr>
+        <w:ind w:left="2880" w:hanging="360"/>
+      </w:pPr>
+      <w:rPr>
+        <w:rFonts w:ascii="Symbol" w:hAnsi="Symbol" w:hint="default"/>
+      </w:rPr>
+    </w:lvl>
+    <w:lvl w:ilvl="4" w:tplc="04090003" w:tentative="1">
+      <w:start w:val="1"/>
+      <w:numFmt w:val="bullet"/>
+      <w:lvlText w:val="o"/>
+      <w:lvlJc w:val="left"/>
+      <w:pPr>
+        <w:ind w:left="3600" w:hanging="360"/>
+      </w:pPr>
+      <w:rPr>
+        <w:rFonts w:ascii="Courier New" w:hAnsi="Courier New" w:cs="Courier New" w:hint="default"/>
+      </w:rPr>
+    </w:lvl>
+    <w:lvl w:ilvl="5" w:tplc="04090005" w:tentative="1">
+      <w:start w:val="1"/>
+      <w:numFmt w:val="bullet"/>
+      <w:lvlText w:val=""/>
+      <w:lvlJc w:val="left"/>
+      <w:pPr>
+        <w:ind w:left="4320" w:hanging="360"/>
+      </w:pPr>
+      <w:rPr>
+        <w:rFonts w:ascii="Wingdings" w:hAnsi="Wingdings" w:hint="default"/>
+      </w:rPr>
+    </w:lvl>
+    <w:lvl w:ilvl="6" w:tplc="04090001" w:tentative="1">
+      <w:start w:val="1"/>
+      <w:numFmt w:val="bullet"/>
+      <w:lvlText w:val=""/>
+      <w:lvlJc w:val="left"/>
+      <w:pPr>
+        <w:ind w:left="5040" w:hanging="360"/>
+      </w:pPr>
+      <w:rPr>
+        <w:rFonts w:ascii="Symbol" w:hAnsi="Symbol" w:hint="default"/>
+      </w:rPr>
+    </w:lvl>
+    <w:lvl w:ilvl="7" w:tplc="04090003" w:tentative="1">
+      <w:start w:val="1"/>
+      <w:numFmt w:val="bullet"/>
+      <w:lvlText w:val="o"/>
+      <w:lvlJc w:val="left"/>
+      <w:pPr>
+        <w:ind w:left="5760" w:hanging="360"/>
+      </w:pPr>
+      <w:rPr>
+        <w:rFonts w:ascii="Courier New" w:hAnsi="Courier New" w:cs="Courier New" w:hint="default"/>
+      </w:rPr>
+    </w:lvl>
+    <w:lvl w:ilvl="8" w:tplc="04090005" w:tentative="1">
+      <w:start w:val="1"/>
+      <w:numFmt w:val="bullet"/>
+      <w:lvlText w:val=""/>
+      <w:lvlJc w:val="left"/>
+      <w:pPr>
+        <w:ind w:left="6480" w:hanging="360"/>
+      </w:pPr>
+      <w:rPr>
+        <w:rFonts w:ascii="Wingdings" w:hAnsi="Wingdings" w:hint="default"/>
+      </w:rPr>
+    </w:lvl>
+  </w:abstractNum>
+  <w:num w:numId="1">
+    <w:abstractNumId w:val="0"/>
+  </w:num>
+  <w:num w:numId="2">
+    <w:abstractNumId w:val="5"/>
+  </w:num>
+  <w:num w:numId="3">
+    <w:abstractNumId w:val="6"/>
+  </w:num>
+  <w:num w:numId="4">
+    <w:abstractNumId w:val="4"/>
+  </w:num>
+  <w:num w:numId="5">
+    <w:abstractNumId w:val="3"/>
+  </w:num>
+  <w:num w:numId="6">
+    <w:abstractNumId w:val="2"/>
+  </w:num>
+  <w:num w:numId="7">
+    <w:abstractNumId w:val="1"/>
+  </w:num>
+</w:numbering>
 </file>
 
 <file path=word/styles.xml><?xml version="1.0" encoding="utf-8"?>
@@ -465,6 +1752,11 @@
   <w:style w:type="paragraph" w:default="1" w:styleId="Normal">
     <w:name w:val="Normal"/>
     <w:qFormat/>
+    <w:rsid w:val="00740D0A"/>
+    <w:rPr>
+      <w:rFonts w:ascii="Times New Roman" w:hAnsi="Times New Roman" w:cs="Times New Roman"/>
+      <w:sz w:val="24"/>
+    </w:rPr>
   </w:style>
   <w:style w:type="paragraph" w:styleId="Heading1">
     <w:name w:val="heading 1"/>
@@ -473,18 +1765,40 @@
     <w:link w:val="Heading1Char"/>
     <w:uiPriority w:val="9"/>
     <w:qFormat/>
-    <w:rsid w:val="008812C4"/>
+    <w:rsid w:val="000A1683"/>
     <w:pPr>
       <w:keepNext/>
       <w:keepLines/>
-      <w:spacing w:before="240" w:after="0"/>
+      <w:spacing w:before="120" w:after="0"/>
       <w:outlineLvl w:val="0"/>
     </w:pPr>
     <w:rPr>
-      <w:rFonts w:ascii="Times New Roman" w:eastAsiaTheme="majorEastAsia" w:hAnsi="Times New Roman" w:cs="Times New Roman"/>
+      <w:rFonts w:eastAsiaTheme="majorEastAsia"/>
       <w:color w:val="2E74B5" w:themeColor="accent1" w:themeShade="BF"/>
       <w:sz w:val="40"/>
       <w:szCs w:val="32"/>
+    </w:rPr>
+  </w:style>
+  <w:style w:type="paragraph" w:styleId="Heading2">
+    <w:name w:val="heading 2"/>
+    <w:basedOn w:val="Normal"/>
+    <w:next w:val="Normal"/>
+    <w:link w:val="Heading2Char"/>
+    <w:uiPriority w:val="9"/>
+    <w:unhideWhenUsed/>
+    <w:qFormat/>
+    <w:rsid w:val="0096527A"/>
+    <w:pPr>
+      <w:keepNext/>
+      <w:keepLines/>
+      <w:spacing w:before="40" w:after="0"/>
+      <w:outlineLvl w:val="1"/>
+    </w:pPr>
+    <w:rPr>
+      <w:rFonts w:asciiTheme="majorHAnsi" w:eastAsiaTheme="majorEastAsia" w:hAnsiTheme="majorHAnsi" w:cstheme="majorBidi"/>
+      <w:color w:val="2E74B5" w:themeColor="accent1" w:themeShade="BF"/>
+      <w:sz w:val="26"/>
+      <w:szCs w:val="26"/>
     </w:rPr>
   </w:style>
   <w:style w:type="character" w:default="1" w:styleId="DefaultParagraphFont">
@@ -519,12 +1833,131 @@
     <w:basedOn w:val="DefaultParagraphFont"/>
     <w:link w:val="Heading1"/>
     <w:uiPriority w:val="9"/>
-    <w:rsid w:val="008812C4"/>
+    <w:rsid w:val="000A1683"/>
     <w:rPr>
       <w:rFonts w:ascii="Times New Roman" w:eastAsiaTheme="majorEastAsia" w:hAnsi="Times New Roman" w:cs="Times New Roman"/>
       <w:color w:val="2E74B5" w:themeColor="accent1" w:themeShade="BF"/>
       <w:sz w:val="40"/>
       <w:szCs w:val="32"/>
+    </w:rPr>
+  </w:style>
+  <w:style w:type="paragraph" w:styleId="ListParagraph">
+    <w:name w:val="List Paragraph"/>
+    <w:basedOn w:val="Normal"/>
+    <w:uiPriority w:val="34"/>
+    <w:qFormat/>
+    <w:rsid w:val="00740D0A"/>
+    <w:pPr>
+      <w:ind w:left="720"/>
+      <w:contextualSpacing/>
+    </w:pPr>
+  </w:style>
+  <w:style w:type="table" w:styleId="TableGrid">
+    <w:name w:val="Table Grid"/>
+    <w:basedOn w:val="TableNormal"/>
+    <w:uiPriority w:val="39"/>
+    <w:rsid w:val="00740D0A"/>
+    <w:pPr>
+      <w:spacing w:after="0" w:line="240" w:lineRule="auto"/>
+    </w:pPr>
+    <w:tblPr>
+      <w:tblBorders>
+        <w:top w:val="single" w:sz="4" w:space="0" w:color="auto"/>
+        <w:left w:val="single" w:sz="4" w:space="0" w:color="auto"/>
+        <w:bottom w:val="single" w:sz="4" w:space="0" w:color="auto"/>
+        <w:right w:val="single" w:sz="4" w:space="0" w:color="auto"/>
+        <w:insideH w:val="single" w:sz="4" w:space="0" w:color="auto"/>
+        <w:insideV w:val="single" w:sz="4" w:space="0" w:color="auto"/>
+      </w:tblBorders>
+    </w:tblPr>
+  </w:style>
+  <w:style w:type="character" w:styleId="Hyperlink">
+    <w:name w:val="Hyperlink"/>
+    <w:basedOn w:val="DefaultParagraphFont"/>
+    <w:uiPriority w:val="99"/>
+    <w:unhideWhenUsed/>
+    <w:rsid w:val="00237E89"/>
+    <w:rPr>
+      <w:color w:val="0563C1" w:themeColor="hyperlink"/>
+      <w:u w:val="single"/>
+    </w:rPr>
+  </w:style>
+  <w:style w:type="paragraph" w:styleId="Subtitle">
+    <w:name w:val="Subtitle"/>
+    <w:basedOn w:val="Normal"/>
+    <w:next w:val="Normal"/>
+    <w:link w:val="SubtitleChar"/>
+    <w:uiPriority w:val="11"/>
+    <w:qFormat/>
+    <w:rsid w:val="0096527A"/>
+    <w:pPr>
+      <w:numPr>
+        <w:ilvl w:val="1"/>
+      </w:numPr>
+    </w:pPr>
+    <w:rPr>
+      <w:rFonts w:asciiTheme="minorHAnsi" w:hAnsiTheme="minorHAnsi" w:cstheme="minorBidi"/>
+      <w:color w:val="5A5A5A" w:themeColor="text1" w:themeTint="A5"/>
+      <w:spacing w:val="15"/>
+      <w:sz w:val="22"/>
+    </w:rPr>
+  </w:style>
+  <w:style w:type="character" w:customStyle="1" w:styleId="SubtitleChar">
+    <w:name w:val="Subtitle Char"/>
+    <w:basedOn w:val="DefaultParagraphFont"/>
+    <w:link w:val="Subtitle"/>
+    <w:uiPriority w:val="11"/>
+    <w:rsid w:val="0096527A"/>
+    <w:rPr>
+      <w:color w:val="5A5A5A" w:themeColor="text1" w:themeTint="A5"/>
+      <w:spacing w:val="15"/>
+    </w:rPr>
+  </w:style>
+  <w:style w:type="paragraph" w:styleId="Title">
+    <w:name w:val="Title"/>
+    <w:basedOn w:val="Normal"/>
+    <w:next w:val="Normal"/>
+    <w:link w:val="TitleChar"/>
+    <w:uiPriority w:val="10"/>
+    <w:qFormat/>
+    <w:rsid w:val="0096527A"/>
+    <w:pPr>
+      <w:spacing w:after="0" w:line="240" w:lineRule="auto"/>
+      <w:contextualSpacing/>
+    </w:pPr>
+    <w:rPr>
+      <w:rFonts w:asciiTheme="majorHAnsi" w:eastAsiaTheme="majorEastAsia" w:hAnsiTheme="majorHAnsi" w:cstheme="majorBidi"/>
+      <w:spacing w:val="-10"/>
+      <w:kern w:val="28"/>
+      <w:sz w:val="56"/>
+      <w:szCs w:val="56"/>
+    </w:rPr>
+  </w:style>
+  <w:style w:type="character" w:customStyle="1" w:styleId="TitleChar">
+    <w:name w:val="Title Char"/>
+    <w:basedOn w:val="DefaultParagraphFont"/>
+    <w:link w:val="Title"/>
+    <w:uiPriority w:val="10"/>
+    <w:rsid w:val="0096527A"/>
+    <w:rPr>
+      <w:rFonts w:asciiTheme="majorHAnsi" w:eastAsiaTheme="majorEastAsia" w:hAnsiTheme="majorHAnsi" w:cstheme="majorBidi"/>
+      <w:spacing w:val="-10"/>
+      <w:kern w:val="28"/>
+      <w:sz w:val="56"/>
+      <w:szCs w:val="56"/>
+    </w:rPr>
+  </w:style>
+  <w:style w:type="character" w:customStyle="1" w:styleId="Heading2Char">
+    <w:name w:val="Heading 2 Char"/>
+    <w:basedOn w:val="DefaultParagraphFont"/>
+    <w:link w:val="Heading2"/>
+    <w:uiPriority w:val="9"/>
+    <w:rsid w:val="0096527A"/>
+    <w:rPr>
+      <w:rFonts w:asciiTheme="majorHAnsi" w:eastAsiaTheme="majorEastAsia" w:hAnsiTheme="majorHAnsi" w:cstheme="majorBidi"/>
+      <w:color w:val="2E74B5" w:themeColor="accent1" w:themeShade="BF"/>
+      <w:sz w:val="26"/>
+      <w:szCs w:val="26"/>
     </w:rPr>
   </w:style>
 </w:styles>
@@ -789,4 +2222,16 @@
     </a:ext>
   </a:extLst>
 </a:theme>
+</file>
+
+<file path=customXml/item1.xml><?xml version="1.0" encoding="utf-8"?>
+<b:Sources xmlns:b="http://schemas.openxmlformats.org/officeDocument/2006/bibliography" xmlns="http://schemas.openxmlformats.org/officeDocument/2006/bibliography" SelectedStyle="\APASixthEditionOfficeOnline.xsl" StyleName="APA" Version="6"/>
+</file>
+
+<file path=customXml/itemProps1.xml><?xml version="1.0" encoding="utf-8"?>
+<ds:datastoreItem xmlns:ds="http://schemas.openxmlformats.org/officeDocument/2006/customXml" ds:itemID="{D027B0B6-7817-4D0D-9337-7AEFE4B06ED5}">
+  <ds:schemaRefs>
+    <ds:schemaRef ds:uri="http://schemas.openxmlformats.org/officeDocument/2006/bibliography"/>
+  </ds:schemaRefs>
+</ds:datastoreItem>
 </file>
</xml_diff>